<commit_message>
updated whole bunch of shizzle
</commit_message>
<xml_diff>
--- a/Functioneel Ontwerk Jasper en Brord.docx
+++ b/Functioneel Ontwerk Jasper en Brord.docx
@@ -1297,6 +1297,184 @@
         <w:ind w:firstLine="708"/>
       </w:pPr>
       <w:r>
+        <w:rPr>
+          <w:noProof/>
+          <w:lang w:eastAsia="nl-NL"/>
+        </w:rPr>
+        <w:drawing>
+          <wp:anchor distT="0" distB="0" distL="114300" distR="114300" simplePos="0" relativeHeight="251659264" behindDoc="1" locked="0" layoutInCell="1" allowOverlap="1" wp14:anchorId="2A82F5B7" wp14:editId="7D193DCD">
+            <wp:simplePos x="0" y="0"/>
+            <wp:positionH relativeFrom="column">
+              <wp:posOffset>4852035</wp:posOffset>
+            </wp:positionH>
+            <wp:positionV relativeFrom="paragraph">
+              <wp:posOffset>66675</wp:posOffset>
+            </wp:positionV>
+            <wp:extent cx="612775" cy="612775"/>
+            <wp:effectExtent l="0" t="0" r="0" b="0"/>
+            <wp:wrapTight wrapText="bothSides">
+              <wp:wrapPolygon edited="0">
+                <wp:start x="0" y="0"/>
+                <wp:lineTo x="0" y="20817"/>
+                <wp:lineTo x="20817" y="20817"/>
+                <wp:lineTo x="20817" y="0"/>
+                <wp:lineTo x="0" y="0"/>
+              </wp:wrapPolygon>
+            </wp:wrapTight>
+            <wp:docPr id="4" name="Picture 4"/>
+            <wp:cNvGraphicFramePr>
+              <a:graphicFrameLocks xmlns:a="http://schemas.openxmlformats.org/drawingml/2006/main" noChangeAspect="1"/>
+            </wp:cNvGraphicFramePr>
+            <a:graphic xmlns:a="http://schemas.openxmlformats.org/drawingml/2006/main">
+              <a:graphicData uri="http://schemas.openxmlformats.org/drawingml/2006/picture">
+                <pic:pic xmlns:pic="http://schemas.openxmlformats.org/drawingml/2006/picture">
+                  <pic:nvPicPr>
+                    <pic:cNvPr id="0" name="Picture 2"/>
+                    <pic:cNvPicPr>
+                      <a:picLocks noChangeAspect="1" noChangeArrowheads="1"/>
+                    </pic:cNvPicPr>
+                  </pic:nvPicPr>
+                  <pic:blipFill>
+                    <a:blip r:embed="rId11">
+                      <a:extLst>
+                        <a:ext uri="{28A0092B-C50C-407E-A947-70E740481C1C}">
+                          <a14:useLocalDpi xmlns:a14="http://schemas.microsoft.com/office/drawing/2010/main" val="0"/>
+                        </a:ext>
+                      </a:extLst>
+                    </a:blip>
+                    <a:srcRect/>
+                    <a:stretch>
+                      <a:fillRect/>
+                    </a:stretch>
+                  </pic:blipFill>
+                  <pic:spPr bwMode="auto">
+                    <a:xfrm>
+                      <a:off x="0" y="0"/>
+                      <a:ext cx="612775" cy="612775"/>
+                    </a:xfrm>
+                    <a:prstGeom prst="rect">
+                      <a:avLst/>
+                    </a:prstGeom>
+                    <a:noFill/>
+                    <a:ln>
+                      <a:noFill/>
+                    </a:ln>
+                  </pic:spPr>
+                </pic:pic>
+              </a:graphicData>
+            </a:graphic>
+            <wp14:sizeRelH relativeFrom="page">
+              <wp14:pctWidth>0</wp14:pctWidth>
+            </wp14:sizeRelH>
+            <wp14:sizeRelV relativeFrom="page">
+              <wp14:pctHeight>0</wp14:pctHeight>
+            </wp14:sizeRelV>
+          </wp:anchor>
+        </w:drawing>
+      </w:r>
+      <w:r>
+        <w:rPr>
+          <w:noProof/>
+        </w:rPr>
+        <mc:AlternateContent>
+          <mc:Choice Requires="wps">
+            <w:drawing>
+              <wp:anchor distT="0" distB="0" distL="114300" distR="114300" simplePos="0" relativeHeight="251661312" behindDoc="0" locked="0" layoutInCell="1" allowOverlap="1" wp14:anchorId="050342D3" wp14:editId="69275019">
+                <wp:simplePos x="0" y="0"/>
+                <wp:positionH relativeFrom="column">
+                  <wp:posOffset>4853305</wp:posOffset>
+                </wp:positionH>
+                <wp:positionV relativeFrom="paragraph">
+                  <wp:posOffset>736600</wp:posOffset>
+                </wp:positionV>
+                <wp:extent cx="914400" cy="635"/>
+                <wp:effectExtent l="0" t="0" r="0" b="0"/>
+                <wp:wrapTight wrapText="bothSides">
+                  <wp:wrapPolygon edited="0">
+                    <wp:start x="0" y="0"/>
+                    <wp:lineTo x="0" y="21600"/>
+                    <wp:lineTo x="21600" y="21600"/>
+                    <wp:lineTo x="21600" y="0"/>
+                  </wp:wrapPolygon>
+                </wp:wrapTight>
+                <wp:docPr id="5" name="Text Box 5"/>
+                <wp:cNvGraphicFramePr/>
+                <a:graphic xmlns:a="http://schemas.openxmlformats.org/drawingml/2006/main">
+                  <a:graphicData uri="http://schemas.microsoft.com/office/word/2010/wordprocessingShape">
+                    <wps:wsp>
+                      <wps:cNvSpPr txBox="1"/>
+                      <wps:spPr>
+                        <a:xfrm>
+                          <a:off x="0" y="0"/>
+                          <a:ext cx="914400" cy="635"/>
+                        </a:xfrm>
+                        <a:prstGeom prst="rect">
+                          <a:avLst/>
+                        </a:prstGeom>
+                        <a:solidFill>
+                          <a:prstClr val="white"/>
+                        </a:solidFill>
+                        <a:ln>
+                          <a:noFill/>
+                        </a:ln>
+                        <a:effectLst/>
+                      </wps:spPr>
+                      <wps:txbx>
+                        <w:txbxContent>
+                          <w:p>
+                            <w:pPr>
+                              <w:pStyle w:val="Caption"/>
+                              <w:rPr>
+                                <w:noProof/>
+                              </w:rPr>
+                            </w:pPr>
+                            <w:r>
+                              <w:t xml:space="preserve">    Enemy</w:t>
+                            </w:r>
+                          </w:p>
+                        </w:txbxContent>
+                      </wps:txbx>
+                      <wps:bodyPr rot="0" spcFirstLastPara="0" vertOverflow="overflow" horzOverflow="overflow" vert="horz" wrap="square" lIns="0" tIns="0" rIns="0" bIns="0" numCol="1" spcCol="0" rtlCol="0" fromWordArt="0" anchor="t" anchorCtr="0" forceAA="0" compatLnSpc="1">
+                        <a:prstTxWarp prst="textNoShape">
+                          <a:avLst/>
+                        </a:prstTxWarp>
+                        <a:spAutoFit/>
+                      </wps:bodyPr>
+                    </wps:wsp>
+                  </a:graphicData>
+                </a:graphic>
+              </wp:anchor>
+            </w:drawing>
+          </mc:Choice>
+          <mc:Fallback>
+            <w:pict>
+              <v:shapetype id="_x0000_t202" coordsize="21600,21600" o:spt="202" path="m,l,21600r21600,l21600,xe">
+                <v:stroke joinstyle="miter"/>
+                <v:path gradientshapeok="t" o:connecttype="rect"/>
+              </v:shapetype>
+              <v:shape id="Text Box 5" o:spid="_x0000_s1026" type="#_x0000_t202" style="position:absolute;left:0;text-align:left;margin-left:382.15pt;margin-top:58pt;width:1in;height:.05pt;z-index:251661312;visibility:visible;mso-wrap-style:square;mso-wrap-distance-left:9pt;mso-wrap-distance-top:0;mso-wrap-distance-right:9pt;mso-wrap-distance-bottom:0;mso-position-horizontal:absolute;mso-position-horizontal-relative:text;mso-position-vertical:absolute;mso-position-vertical-relative:text;v-text-anchor:top" o:gfxdata="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" stroked="f">
+                <v:textbox style="mso-fit-shape-to-text:t" inset="0,0,0,0">
+                  <w:txbxContent>
+                    <w:p>
+                      <w:pPr>
+                        <w:pStyle w:val="Caption"/>
+                        <w:rPr>
+                          <w:noProof/>
+                        </w:rPr>
+                      </w:pPr>
+                      <w:r>
+                        <w:t xml:space="preserve">    Enemy</w:t>
+                      </w:r>
+                    </w:p>
+                  </w:txbxContent>
+                </v:textbox>
+                <w10:wrap type="tight"/>
+              </v:shape>
+            </w:pict>
+          </mc:Fallback>
+        </mc:AlternateContent>
+      </w:r>
+      <w:r>
         <w:t xml:space="preserve">Op het moment dat je wilt schieten, kun je niet graven. </w:t>
       </w:r>
     </w:p>
@@ -1306,7 +1484,13 @@
         <w:ind w:firstLine="708"/>
       </w:pPr>
       <w:r>
-        <w:t>Dus eerst moet je de  ‘schietmodus’ aanzetten doormiddel van een knop indrukken.</w:t>
+        <w:t xml:space="preserve">Dus eerst moet je de  ‘schietmodus’ aanzetten doormiddel van een knop </w:t>
+      </w:r>
+      <w:r>
+        <w:tab/>
+      </w:r>
+      <w:r>
+        <w:t>indrukken.</w:t>
       </w:r>
     </w:p>
     <w:p>
@@ -1354,7 +1538,13 @@
         <w:ind w:left="708"/>
       </w:pPr>
       <w:r>
-        <w:t>De vijandjes die je onderweg tegenkomt zullen tevoorschijn komen als je een blokje weghakt.</w:t>
+        <w:t>De vijandjes die je onderweg tegenkomt zullen tevoorschijn komen</w:t>
+      </w:r>
+      <w:r>
+        <w:t xml:space="preserve"> via de gangetjes die gegraven zijn.</w:t>
+      </w:r>
+      <w:r>
+        <w:t xml:space="preserve"> als je een blokje weghakt.</w:t>
       </w:r>
     </w:p>
     <w:p>
@@ -1372,6 +1562,7 @@
         <w:ind w:left="708"/>
       </w:pPr>
       <w:r>
+        <w:lastRenderedPageBreak/>
         <w:t>Als je ze raakt gaan ze ook weg, zonder explosie. Ook kan je ze ontlopen door weg van ze te vliegen/rijden/graven.</w:t>
       </w:r>
     </w:p>
@@ -1387,8 +1578,86 @@
         <w:ind w:left="708"/>
       </w:pPr>
       <w:r>
-        <w:lastRenderedPageBreak/>
+        <w:rPr>
+          <w:noProof/>
+          <w:lang w:eastAsia="nl-NL"/>
+        </w:rPr>
+        <w:drawing>
+          <wp:anchor distT="0" distB="0" distL="114300" distR="114300" simplePos="0" relativeHeight="251658240" behindDoc="1" locked="0" layoutInCell="1" allowOverlap="1" wp14:anchorId="14D0C0EF" wp14:editId="27865948">
+            <wp:simplePos x="0" y="0"/>
+            <wp:positionH relativeFrom="column">
+              <wp:posOffset>2213610</wp:posOffset>
+            </wp:positionH>
+            <wp:positionV relativeFrom="paragraph">
+              <wp:posOffset>83185</wp:posOffset>
+            </wp:positionV>
+            <wp:extent cx="3942715" cy="2044065"/>
+            <wp:effectExtent l="0" t="0" r="635" b="0"/>
+            <wp:wrapTight wrapText="bothSides">
+              <wp:wrapPolygon edited="0">
+                <wp:start x="0" y="0"/>
+                <wp:lineTo x="0" y="21338"/>
+                <wp:lineTo x="21499" y="21338"/>
+                <wp:lineTo x="21499" y="0"/>
+                <wp:lineTo x="0" y="0"/>
+              </wp:wrapPolygon>
+            </wp:wrapTight>
+            <wp:docPr id="3" name="Picture 3"/>
+            <wp:cNvGraphicFramePr>
+              <a:graphicFrameLocks xmlns:a="http://schemas.openxmlformats.org/drawingml/2006/main" noChangeAspect="1"/>
+            </wp:cNvGraphicFramePr>
+            <a:graphic xmlns:a="http://schemas.openxmlformats.org/drawingml/2006/main">
+              <a:graphicData uri="http://schemas.openxmlformats.org/drawingml/2006/picture">
+                <pic:pic xmlns:pic="http://schemas.openxmlformats.org/drawingml/2006/picture">
+                  <pic:nvPicPr>
+                    <pic:cNvPr id="0" name="Picture 1"/>
+                    <pic:cNvPicPr>
+                      <a:picLocks noChangeAspect="1" noChangeArrowheads="1"/>
+                    </pic:cNvPicPr>
+                  </pic:nvPicPr>
+                  <pic:blipFill>
+                    <a:blip r:embed="rId12">
+                      <a:extLst>
+                        <a:ext uri="{28A0092B-C50C-407E-A947-70E740481C1C}">
+                          <a14:useLocalDpi xmlns:a14="http://schemas.microsoft.com/office/drawing/2010/main" val="0"/>
+                        </a:ext>
+                      </a:extLst>
+                    </a:blip>
+                    <a:srcRect/>
+                    <a:stretch>
+                      <a:fillRect/>
+                    </a:stretch>
+                  </pic:blipFill>
+                  <pic:spPr bwMode="auto">
+                    <a:xfrm>
+                      <a:off x="0" y="0"/>
+                      <a:ext cx="3942715" cy="2044065"/>
+                    </a:xfrm>
+                    <a:prstGeom prst="rect">
+                      <a:avLst/>
+                    </a:prstGeom>
+                    <a:noFill/>
+                    <a:ln>
+                      <a:noFill/>
+                    </a:ln>
+                  </pic:spPr>
+                </pic:pic>
+              </a:graphicData>
+            </a:graphic>
+            <wp14:sizeRelH relativeFrom="page">
+              <wp14:pctWidth>0</wp14:pctWidth>
+            </wp14:sizeRelH>
+            <wp14:sizeRelV relativeFrom="page">
+              <wp14:pctHeight>0</wp14:pctHeight>
+            </wp14:sizeRelV>
+          </wp:anchor>
+        </w:drawing>
+      </w:r>
+      <w:r>
         <w:t>Op de bovenwereld, waar de winkels zijn kun je deze winkels openen door er in te lopen/landen. Dat zal een GUI openen waarain de verschillende dingen kan doen.</w:t>
+      </w:r>
+      <w:r>
+        <w:t xml:space="preserve"> Deze dingen kun je kopen door op de naam te klikken.</w:t>
       </w:r>
     </w:p>
     <w:p>
@@ -1435,36 +1704,34 @@
         </w:numPr>
         <w:spacing w:after="0"/>
       </w:pPr>
-      <w:bookmarkStart w:id="3" w:name="_GoBack"/>
+      <w:r>
+        <w:t>Refueling</w:t>
+      </w:r>
+      <w:r>
+        <w:tab/>
+      </w:r>
+    </w:p>
+    <w:p>
+      <w:pPr>
+        <w:spacing w:after="0"/>
+        <w:ind w:left="708"/>
+      </w:pPr>
+    </w:p>
+    <w:p>
+      <w:pPr>
+        <w:spacing w:after="0"/>
+        <w:ind w:left="708"/>
+      </w:pPr>
+    </w:p>
+    <w:p>
+      <w:pPr>
+        <w:pStyle w:val="Heading2"/>
+      </w:pPr>
+      <w:bookmarkStart w:id="3" w:name="_Toc351501937"/>
+      <w:r>
+        <w:t>Obstakels</w:t>
+      </w:r>
       <w:bookmarkEnd w:id="3"/>
-      <w:r>
-        <w:t>Refueling</w:t>
-      </w:r>
-      <w:r>
-        <w:tab/>
-      </w:r>
-    </w:p>
-    <w:p>
-      <w:pPr>
-        <w:spacing w:after="0"/>
-        <w:ind w:left="708"/>
-      </w:pPr>
-    </w:p>
-    <w:p>
-      <w:pPr>
-        <w:spacing w:after="0"/>
-        <w:ind w:left="708"/>
-      </w:pPr>
-    </w:p>
-    <w:p>
-      <w:pPr>
-        <w:pStyle w:val="Heading2"/>
-      </w:pPr>
-      <w:bookmarkStart w:id="4" w:name="_Toc351501937"/>
-      <w:r>
-        <w:t>Obstakels</w:t>
-      </w:r>
-      <w:bookmarkEnd w:id="4"/>
     </w:p>
     <w:p>
       <w:pPr>
@@ -1563,11 +1830,11 @@
       <w:pPr>
         <w:pStyle w:val="Heading2"/>
       </w:pPr>
-      <w:bookmarkStart w:id="5" w:name="_Toc351501938"/>
+      <w:bookmarkStart w:id="4" w:name="_Toc351501938"/>
       <w:r>
         <w:t>Start en einde</w:t>
       </w:r>
-      <w:bookmarkEnd w:id="5"/>
+      <w:bookmarkEnd w:id="4"/>
     </w:p>
     <w:p>
       <w:pPr>
@@ -1632,11 +1899,11 @@
       <w:pPr>
         <w:pStyle w:val="Heading2"/>
       </w:pPr>
-      <w:bookmarkStart w:id="6" w:name="_Toc351501939"/>
+      <w:bookmarkStart w:id="5" w:name="_Toc351501939"/>
       <w:r>
         <w:t>Overige elementen</w:t>
       </w:r>
-      <w:bookmarkEnd w:id="6"/>
+      <w:bookmarkEnd w:id="5"/>
     </w:p>
     <w:p>
       <w:pPr>
@@ -1681,6 +1948,7 @@
         </w:numPr>
       </w:pPr>
       <w:r>
+        <w:lastRenderedPageBreak/>
         <w:t>Load game</w:t>
       </w:r>
     </w:p>
@@ -1768,7 +2036,6 @@
         <w:ind w:left="708"/>
       </w:pPr>
       <w:r>
-        <w:lastRenderedPageBreak/>
         <w:t>Dit zijn de enige schermen die er zijn in het spel.</w:t>
       </w:r>
     </w:p>
@@ -1789,11 +2056,6 @@
         <w:tab/>
         <w:t>Deze knoppen zijn multifunctioneel en kunnen dus veranderen van functie.</w:t>
       </w:r>
-    </w:p>
-    <w:p>
-      <w:pPr>
-        <w:spacing w:after="0"/>
-      </w:pPr>
     </w:p>
     <w:p>
       <w:pPr>
@@ -1960,6 +2222,82 @@
         <w:spacing w:after="0"/>
         <w:ind w:left="2154"/>
       </w:pPr>
+      <w:r>
+        <w:rPr>
+          <w:noProof/>
+          <w:lang w:eastAsia="nl-NL"/>
+        </w:rPr>
+        <w:drawing>
+          <wp:anchor distT="0" distB="0" distL="114300" distR="114300" simplePos="0" relativeHeight="251662336" behindDoc="1" locked="0" layoutInCell="1" allowOverlap="1" wp14:anchorId="0BA60F7F" wp14:editId="7CAD2086">
+            <wp:simplePos x="0" y="0"/>
+            <wp:positionH relativeFrom="column">
+              <wp:posOffset>3882390</wp:posOffset>
+            </wp:positionH>
+            <wp:positionV relativeFrom="paragraph">
+              <wp:posOffset>66040</wp:posOffset>
+            </wp:positionV>
+            <wp:extent cx="2515870" cy="2498725"/>
+            <wp:effectExtent l="0" t="0" r="0" b="0"/>
+            <wp:wrapTight wrapText="bothSides">
+              <wp:wrapPolygon edited="0">
+                <wp:start x="0" y="0"/>
+                <wp:lineTo x="0" y="21408"/>
+                <wp:lineTo x="21426" y="21408"/>
+                <wp:lineTo x="21426" y="0"/>
+                <wp:lineTo x="0" y="0"/>
+              </wp:wrapPolygon>
+            </wp:wrapTight>
+            <wp:docPr id="7" name="Picture 7" descr="http://www.mobileworldmag.com/wp-content/uploads/2013/02/htc_one_black.jpg"/>
+            <wp:cNvGraphicFramePr>
+              <a:graphicFrameLocks xmlns:a="http://schemas.openxmlformats.org/drawingml/2006/main" noChangeAspect="1"/>
+            </wp:cNvGraphicFramePr>
+            <a:graphic xmlns:a="http://schemas.openxmlformats.org/drawingml/2006/main">
+              <a:graphicData uri="http://schemas.openxmlformats.org/drawingml/2006/picture">
+                <pic:pic xmlns:pic="http://schemas.openxmlformats.org/drawingml/2006/picture">
+                  <pic:nvPicPr>
+                    <pic:cNvPr id="0" name="Picture 5" descr="http://www.mobileworldmag.com/wp-content/uploads/2013/02/htc_one_black.jpg"/>
+                    <pic:cNvPicPr>
+                      <a:picLocks noChangeAspect="1" noChangeArrowheads="1"/>
+                    </pic:cNvPicPr>
+                  </pic:nvPicPr>
+                  <pic:blipFill>
+                    <a:blip r:embed="rId13" cstate="print">
+                      <a:extLst>
+                        <a:ext uri="{28A0092B-C50C-407E-A947-70E740481C1C}">
+                          <a14:useLocalDpi xmlns:a14="http://schemas.microsoft.com/office/drawing/2010/main" val="0"/>
+                        </a:ext>
+                      </a:extLst>
+                    </a:blip>
+                    <a:srcRect/>
+                    <a:stretch>
+                      <a:fillRect/>
+                    </a:stretch>
+                  </pic:blipFill>
+                  <pic:spPr bwMode="auto">
+                    <a:xfrm>
+                      <a:off x="0" y="0"/>
+                      <a:ext cx="2515870" cy="2498725"/>
+                    </a:xfrm>
+                    <a:prstGeom prst="rect">
+                      <a:avLst/>
+                    </a:prstGeom>
+                    <a:noFill/>
+                    <a:ln>
+                      <a:noFill/>
+                    </a:ln>
+                  </pic:spPr>
+                </pic:pic>
+              </a:graphicData>
+            </a:graphic>
+            <wp14:sizeRelH relativeFrom="page">
+              <wp14:pctWidth>0</wp14:pctWidth>
+            </wp14:sizeRelH>
+            <wp14:sizeRelV relativeFrom="page">
+              <wp14:pctHeight>0</wp14:pctHeight>
+            </wp14:sizeRelV>
+          </wp:anchor>
+        </w:drawing>
+      </w:r>
     </w:p>
     <w:p>
       <w:pPr>
@@ -1999,18 +2337,12 @@
     <w:p>
       <w:pPr>
         <w:pStyle w:val="Heading2"/>
-        <w:ind w:left="708"/>
-      </w:pPr>
-    </w:p>
-    <w:p>
-      <w:pPr>
-        <w:pStyle w:val="Heading2"/>
-      </w:pPr>
-      <w:bookmarkStart w:id="7" w:name="_Toc351501940"/>
+      </w:pPr>
+      <w:bookmarkStart w:id="6" w:name="_Toc351501940"/>
       <w:r>
         <w:t>Apparaat specificaties</w:t>
       </w:r>
-      <w:bookmarkEnd w:id="7"/>
+      <w:bookmarkEnd w:id="6"/>
     </w:p>
     <w:p>
       <w:pPr>
@@ -2029,6 +2361,9 @@
       <w:r>
         <w:t>Dit spel kan niet gespeeld worden zonder touchscreen.</w:t>
       </w:r>
+      <w:r>
+        <w:t xml:space="preserve"> </w:t>
+      </w:r>
     </w:p>
     <w:p>
       <w:pPr>
@@ -2042,57 +2377,47 @@
         <w:ind w:left="708"/>
       </w:pPr>
       <w:r>
+        <w:t>Een minimale schermgroote van 3 inch word gewaardeerd. Aangezien het spel in hoge resolutie is.</w:t>
+      </w:r>
+    </w:p>
+    <w:p>
+      <w:pPr>
+        <w:spacing w:after="0"/>
+        <w:ind w:firstLine="708"/>
+      </w:pPr>
+    </w:p>
+    <w:p>
+      <w:pPr>
+        <w:spacing w:after="0"/>
+        <w:ind w:left="708"/>
+      </w:pPr>
+      <w:r>
+        <w:lastRenderedPageBreak/>
         <w:t>Het kan gespeeld worden op een mobiel en een tablet, zolang er ondersteuning is voor landscape mode.</w:t>
       </w:r>
     </w:p>
     <w:p>
       <w:pPr>
         <w:spacing w:after="0"/>
-        <w:ind w:firstLine="708"/>
-      </w:pPr>
-    </w:p>
-    <w:p>
-      <w:pPr>
-        <w:spacing w:after="0"/>
-        <w:ind w:firstLine="708"/>
-      </w:pPr>
-    </w:p>
-    <w:p>
-      <w:pPr>
-        <w:spacing w:after="0"/>
-        <w:ind w:firstLine="708"/>
-      </w:pPr>
-    </w:p>
-    <w:p>
-      <w:pPr>
-        <w:spacing w:after="0"/>
-        <w:ind w:firstLine="708"/>
-      </w:pPr>
-    </w:p>
-    <w:p>
-      <w:pPr>
-        <w:spacing w:after="0"/>
-        <w:ind w:firstLine="708"/>
-      </w:pPr>
-    </w:p>
-    <w:p/>
-    <w:p>
-      <w:pPr>
-        <w:spacing w:after="0"/>
-        <w:ind w:firstLine="708"/>
-      </w:pPr>
-    </w:p>
-    <w:p>
-      <w:pPr>
-        <w:spacing w:after="0"/>
-        <w:ind w:firstLine="708"/>
-      </w:pPr>
-    </w:p>
-    <w:p>
-      <w:pPr>
-        <w:spacing w:after="0"/>
-        <w:ind w:firstLine="708"/>
-      </w:pPr>
+        <w:ind w:left="708"/>
+      </w:pPr>
+    </w:p>
+    <w:p>
+      <w:pPr>
+        <w:spacing w:after="0"/>
+        <w:ind w:left="708"/>
+      </w:pPr>
+      <w:r>
+        <w:t xml:space="preserve">Andere specificaties voor het apparaat </w:t>
+      </w:r>
+      <w:r>
+        <w:t xml:space="preserve">zijn er </w:t>
+      </w:r>
+      <w:r>
+        <w:t>niet.</w:t>
+      </w:r>
+      <w:bookmarkStart w:id="7" w:name="_GoBack"/>
+      <w:bookmarkEnd w:id="7"/>
     </w:p>
     <w:p>
       <w:pPr>
@@ -2127,7 +2452,7 @@
       </w:pPr>
     </w:p>
     <w:sectPr>
-      <w:footerReference w:type="default" r:id="rId11"/>
+      <w:footerReference w:type="default" r:id="rId14"/>
       <w:pgSz w:w="11906" w:h="16838"/>
       <w:pgMar w:top="1417" w:right="1417" w:bottom="1417" w:left="1417" w:header="708" w:footer="708" w:gutter="0"/>
       <w:cols w:space="708"/>
@@ -2243,7 +2568,7 @@
               </w14:shadow>
               <w14:numForm w14:val="oldStyle"/>
             </w:rPr>
-            <w:t>4</w:t>
+            <w:t>6</w:t>
           </w:r>
           <w:r>
             <w:rPr>
@@ -3468,6 +3793,25 @@
       <w:u w:val="single"/>
     </w:rPr>
   </w:style>
+  <w:style w:type="paragraph" w:styleId="Caption">
+    <w:name w:val="caption"/>
+    <w:basedOn w:val="Normal"/>
+    <w:next w:val="Normal"/>
+    <w:uiPriority w:val="35"/>
+    <w:unhideWhenUsed/>
+    <w:qFormat/>
+    <w:rsid w:val="00711B73"/>
+    <w:pPr>
+      <w:spacing w:line="240" w:lineRule="auto"/>
+    </w:pPr>
+    <w:rPr>
+      <w:b/>
+      <w:bCs/>
+      <w:color w:val="4F81BD" w:themeColor="accent1"/>
+      <w:sz w:val="18"/>
+      <w:szCs w:val="18"/>
+    </w:rPr>
+  </w:style>
 </w:styles>
 </file>
 
@@ -4041,6 +4385,25 @@
     <w:rPr>
       <w:color w:val="0000FF" w:themeColor="hyperlink"/>
       <w:u w:val="single"/>
+    </w:rPr>
+  </w:style>
+  <w:style w:type="paragraph" w:styleId="Caption">
+    <w:name w:val="caption"/>
+    <w:basedOn w:val="Normal"/>
+    <w:next w:val="Normal"/>
+    <w:uiPriority w:val="35"/>
+    <w:unhideWhenUsed/>
+    <w:qFormat/>
+    <w:rsid w:val="00711B73"/>
+    <w:pPr>
+      <w:spacing w:line="240" w:lineRule="auto"/>
+    </w:pPr>
+    <w:rPr>
+      <w:b/>
+      <w:bCs/>
+      <w:color w:val="4F81BD" w:themeColor="accent1"/>
+      <w:sz w:val="18"/>
+      <w:szCs w:val="18"/>
     </w:rPr>
   </w:style>
 </w:styles>
@@ -4336,7 +4699,7 @@
 </file>
 
 <file path=customXml/itemProps1.xml><?xml version="1.0" encoding="utf-8"?>
-<ds:datastoreItem xmlns:ds="http://schemas.openxmlformats.org/officeDocument/2006/customXml" ds:itemID="{A577F72D-AC74-441F-AF9A-AA9200F445E4}">
+<ds:datastoreItem xmlns:ds="http://schemas.openxmlformats.org/officeDocument/2006/customXml" ds:itemID="{6305CDE1-515F-4E51-B731-B664009E0B05}">
   <ds:schemaRefs>
     <ds:schemaRef ds:uri="http://schemas.openxmlformats.org/officeDocument/2006/bibliography"/>
   </ds:schemaRefs>

</xml_diff>